<commit_message>
Final Submission for Demo
</commit_message>
<xml_diff>
--- a/docs/COMP 6521 Project-1 Report.docx
+++ b/docs/COMP 6521 Project-1 Report.docx
@@ -1,6 +1,6 @@
 
 <file path=word/document.xml><?xml version="1.0" encoding="utf-8"?>
-<w:document xmlns:wpc="http://schemas.microsoft.com/office/word/2010/wordprocessingCanvas" xmlns:mc="http://schemas.openxmlformats.org/markup-compatibility/2006" xmlns:o="urn:schemas-microsoft-com:office:office" xmlns:r="http://schemas.openxmlformats.org/officeDocument/2006/relationships" xmlns:m="http://schemas.openxmlformats.org/officeDocument/2006/math" xmlns:v="urn:schemas-microsoft-com:vml" xmlns:wp14="http://schemas.microsoft.com/office/word/2010/wordprocessingDrawing" xmlns:wp="http://schemas.openxmlformats.org/drawingml/2006/wordprocessingDrawing" xmlns:w10="urn:schemas-microsoft-com:office:word" xmlns:w="http://schemas.openxmlformats.org/wordprocessingml/2006/main" xmlns:w14="http://schemas.microsoft.com/office/word/2010/wordml" xmlns:w15="http://schemas.microsoft.com/office/word/2012/wordml" xmlns:wpg="http://schemas.microsoft.com/office/word/2010/wordprocessingGroup" xmlns:wpi="http://schemas.microsoft.com/office/word/2010/wordprocessingInk" xmlns:wne="http://schemas.microsoft.com/office/word/2006/wordml" xmlns:wps="http://schemas.microsoft.com/office/word/2010/wordprocessingShape" mc:Ignorable="w14 w15 wp14">
+<w:document xmlns:wpc="http://schemas.microsoft.com/office/word/2010/wordprocessingCanvas" xmlns:cx="http://schemas.microsoft.com/office/drawing/2014/chartex" xmlns:cx1="http://schemas.microsoft.com/office/drawing/2015/9/8/chartex" xmlns:cx2="http://schemas.microsoft.com/office/drawing/2015/10/21/chartex" xmlns:cx3="http://schemas.microsoft.com/office/drawing/2016/5/9/chartex" xmlns:cx4="http://schemas.microsoft.com/office/drawing/2016/5/10/chartex" xmlns:cx5="http://schemas.microsoft.com/office/drawing/2016/5/11/chartex" xmlns:cx6="http://schemas.microsoft.com/office/drawing/2016/5/12/chartex" xmlns:cx7="http://schemas.microsoft.com/office/drawing/2016/5/13/chartex" xmlns:cx8="http://schemas.microsoft.com/office/drawing/2016/5/14/chartex" xmlns:mc="http://schemas.openxmlformats.org/markup-compatibility/2006" xmlns:aink="http://schemas.microsoft.com/office/drawing/2016/ink" xmlns:am3d="http://schemas.microsoft.com/office/drawing/2017/model3d" xmlns:o="urn:schemas-microsoft-com:office:office" xmlns:r="http://schemas.openxmlformats.org/officeDocument/2006/relationships" xmlns:m="http://schemas.openxmlformats.org/officeDocument/2006/math" xmlns:v="urn:schemas-microsoft-com:vml" xmlns:wp14="http://schemas.microsoft.com/office/word/2010/wordprocessingDrawing" xmlns:wp="http://schemas.openxmlformats.org/drawingml/2006/wordprocessingDrawing" xmlns:w10="urn:schemas-microsoft-com:office:word" xmlns:w="http://schemas.openxmlformats.org/wordprocessingml/2006/main" xmlns:w14="http://schemas.microsoft.com/office/word/2010/wordml" xmlns:w15="http://schemas.microsoft.com/office/word/2012/wordml" xmlns:w16cid="http://schemas.microsoft.com/office/word/2016/wordml/cid" xmlns:w16se="http://schemas.microsoft.com/office/word/2015/wordml/symex" xmlns:wpg="http://schemas.microsoft.com/office/word/2010/wordprocessingGroup" xmlns:wpi="http://schemas.microsoft.com/office/word/2010/wordprocessingInk" xmlns:wne="http://schemas.microsoft.com/office/word/2006/wordml" xmlns:wps="http://schemas.microsoft.com/office/word/2010/wordprocessingShape" mc:Ignorable="w14 w15 w16se w16cid wp14">
   <w:body>
     <w:p>
       <w:pPr>
@@ -309,7 +309,29 @@
           <w:sz w:val="32"/>
           <w:szCs w:val="32"/>
         </w:rPr>
-        <w:t>Dr. Nematollaah Shiri</w:t>
+        <w:t xml:space="preserve">Dr. </w:t>
+      </w:r>
+      <w:proofErr w:type="spellStart"/>
+      <w:r>
+        <w:rPr>
+          <w:rFonts w:ascii="Times New Roman" w:eastAsia="Times New Roman" w:hAnsi="Times New Roman" w:cs="Times New Roman"/>
+          <w:b/>
+          <w:color w:val="222222"/>
+          <w:sz w:val="32"/>
+          <w:szCs w:val="32"/>
+        </w:rPr>
+        <w:t>Nematollaah</w:t>
+      </w:r>
+      <w:proofErr w:type="spellEnd"/>
+      <w:r>
+        <w:rPr>
+          <w:rFonts w:ascii="Times New Roman" w:eastAsia="Times New Roman" w:hAnsi="Times New Roman" w:cs="Times New Roman"/>
+          <w:b/>
+          <w:color w:val="222222"/>
+          <w:sz w:val="32"/>
+          <w:szCs w:val="32"/>
+        </w:rPr>
+        <w:t xml:space="preserve"> Shiri</w:t>
       </w:r>
     </w:p>
     <w:p>
@@ -718,8 +740,19 @@
                 <w:sz w:val="26"/>
                 <w:szCs w:val="26"/>
               </w:rPr>
-              <w:t>Sucheta Sudhakumari</w:t>
-            </w:r>
+              <w:t xml:space="preserve">Sucheta </w:t>
+            </w:r>
+            <w:proofErr w:type="spellStart"/>
+            <w:r>
+              <w:rPr>
+                <w:rFonts w:ascii="Times New Roman" w:eastAsia="Times New Roman" w:hAnsi="Times New Roman" w:cs="Times New Roman"/>
+                <w:color w:val="222222"/>
+                <w:sz w:val="26"/>
+                <w:szCs w:val="26"/>
+              </w:rPr>
+              <w:t>Sudhakumari</w:t>
+            </w:r>
+            <w:proofErr w:type="spellEnd"/>
           </w:p>
         </w:tc>
         <w:tc>
@@ -2438,7 +2471,23 @@
           <w:rFonts w:ascii="Times New Roman" w:eastAsia="Times New Roman" w:hAnsi="Times New Roman" w:cs="Times New Roman"/>
           <w:color w:val="222222"/>
         </w:rPr>
-        <w:t>Place the data sets in the ‘InputFiles’ folder and set up the eclipse</w:t>
+        <w:t>Place the data sets in the ‘</w:t>
+      </w:r>
+      <w:proofErr w:type="spellStart"/>
+      <w:r>
+        <w:rPr>
+          <w:rFonts w:ascii="Times New Roman" w:eastAsia="Times New Roman" w:hAnsi="Times New Roman" w:cs="Times New Roman"/>
+          <w:color w:val="222222"/>
+        </w:rPr>
+        <w:t>InputFiles</w:t>
+      </w:r>
+      <w:proofErr w:type="spellEnd"/>
+      <w:r>
+        <w:rPr>
+          <w:rFonts w:ascii="Times New Roman" w:eastAsia="Times New Roman" w:hAnsi="Times New Roman" w:cs="Times New Roman"/>
+          <w:color w:val="222222"/>
+        </w:rPr>
+        <w:t>’ folder and set up the eclipse</w:t>
       </w:r>
       <w:r>
         <w:rPr>
@@ -2518,7 +2567,39 @@
           <w:rFonts w:ascii="Times New Roman" w:eastAsia="Times New Roman" w:hAnsi="Times New Roman" w:cs="Times New Roman"/>
           <w:color w:val="222222"/>
         </w:rPr>
-        <w:t>The program will read the input files based on memory size, sort them into sublists, merge that sublists into final sorted relation while eliminating the duplicates.</w:t>
+        <w:t xml:space="preserve">The program will read the input files based on memory size, sort them into </w:t>
+      </w:r>
+      <w:proofErr w:type="spellStart"/>
+      <w:r>
+        <w:rPr>
+          <w:rFonts w:ascii="Times New Roman" w:eastAsia="Times New Roman" w:hAnsi="Times New Roman" w:cs="Times New Roman"/>
+          <w:color w:val="222222"/>
+        </w:rPr>
+        <w:t>sublists</w:t>
+      </w:r>
+      <w:proofErr w:type="spellEnd"/>
+      <w:r>
+        <w:rPr>
+          <w:rFonts w:ascii="Times New Roman" w:eastAsia="Times New Roman" w:hAnsi="Times New Roman" w:cs="Times New Roman"/>
+          <w:color w:val="222222"/>
+        </w:rPr>
+        <w:t xml:space="preserve">, merge that </w:t>
+      </w:r>
+      <w:proofErr w:type="spellStart"/>
+      <w:r>
+        <w:rPr>
+          <w:rFonts w:ascii="Times New Roman" w:eastAsia="Times New Roman" w:hAnsi="Times New Roman" w:cs="Times New Roman"/>
+          <w:color w:val="222222"/>
+        </w:rPr>
+        <w:t>sublists</w:t>
+      </w:r>
+      <w:proofErr w:type="spellEnd"/>
+      <w:r>
+        <w:rPr>
+          <w:rFonts w:ascii="Times New Roman" w:eastAsia="Times New Roman" w:hAnsi="Times New Roman" w:cs="Times New Roman"/>
+          <w:color w:val="222222"/>
+        </w:rPr>
+        <w:t xml:space="preserve"> into final sorted relation while eliminating the duplicates.</w:t>
       </w:r>
     </w:p>
     <w:p>
@@ -2667,7 +2748,23 @@
           <w:rFonts w:ascii="Times New Roman" w:eastAsia="Times New Roman" w:hAnsi="Times New Roman" w:cs="Times New Roman"/>
           <w:color w:val="222222"/>
         </w:rPr>
-        <w:t xml:space="preserve"> the program begins by clearing the output and sublist </w:t>
+        <w:t xml:space="preserve"> the program begins by clearing the output and </w:t>
+      </w:r>
+      <w:proofErr w:type="spellStart"/>
+      <w:r>
+        <w:rPr>
+          <w:rFonts w:ascii="Times New Roman" w:eastAsia="Times New Roman" w:hAnsi="Times New Roman" w:cs="Times New Roman"/>
+          <w:color w:val="222222"/>
+        </w:rPr>
+        <w:t>sublist</w:t>
+      </w:r>
+      <w:proofErr w:type="spellEnd"/>
+      <w:r>
+        <w:rPr>
+          <w:rFonts w:ascii="Times New Roman" w:eastAsia="Times New Roman" w:hAnsi="Times New Roman" w:cs="Times New Roman"/>
+          <w:color w:val="222222"/>
+        </w:rPr>
+        <w:t xml:space="preserve"> </w:t>
       </w:r>
       <w:r>
         <w:rPr>
@@ -2739,7 +2836,23 @@
           <w:rFonts w:ascii="Times New Roman" w:eastAsia="Times New Roman" w:hAnsi="Times New Roman" w:cs="Times New Roman"/>
           <w:color w:val="222222"/>
         </w:rPr>
-        <w:t xml:space="preserve">In phase 2, the sublists are read into the 2 input buffers iteratively and </w:t>
+        <w:t xml:space="preserve">In phase 2, the </w:t>
+      </w:r>
+      <w:proofErr w:type="spellStart"/>
+      <w:r>
+        <w:rPr>
+          <w:rFonts w:ascii="Times New Roman" w:eastAsia="Times New Roman" w:hAnsi="Times New Roman" w:cs="Times New Roman"/>
+          <w:color w:val="222222"/>
+        </w:rPr>
+        <w:t>sublists</w:t>
+      </w:r>
+      <w:proofErr w:type="spellEnd"/>
+      <w:r>
+        <w:rPr>
+          <w:rFonts w:ascii="Times New Roman" w:eastAsia="Times New Roman" w:hAnsi="Times New Roman" w:cs="Times New Roman"/>
+          <w:color w:val="222222"/>
+        </w:rPr>
+        <w:t xml:space="preserve"> are read into the 2 input buffers iteratively and </w:t>
       </w:r>
       <w:r>
         <w:rPr>
@@ -2767,7 +2880,23 @@
           <w:rFonts w:ascii="Times New Roman" w:eastAsia="Times New Roman" w:hAnsi="Times New Roman" w:cs="Times New Roman"/>
           <w:color w:val="222222"/>
         </w:rPr>
-        <w:t xml:space="preserve"> Once there is no more sublists remaining the final output is written back to the disk.</w:t>
+        <w:t xml:space="preserve"> Once there is no more </w:t>
+      </w:r>
+      <w:proofErr w:type="spellStart"/>
+      <w:r>
+        <w:rPr>
+          <w:rFonts w:ascii="Times New Roman" w:eastAsia="Times New Roman" w:hAnsi="Times New Roman" w:cs="Times New Roman"/>
+          <w:color w:val="222222"/>
+        </w:rPr>
+        <w:t>sublists</w:t>
+      </w:r>
+      <w:proofErr w:type="spellEnd"/>
+      <w:r>
+        <w:rPr>
+          <w:rFonts w:ascii="Times New Roman" w:eastAsia="Times New Roman" w:hAnsi="Times New Roman" w:cs="Times New Roman"/>
+          <w:color w:val="222222"/>
+        </w:rPr>
+        <w:t xml:space="preserve"> remaining the final output is written back to the disk.</w:t>
       </w:r>
     </w:p>
     <w:p>
@@ -3420,8 +3549,16 @@
               <w:rPr>
                 <w:rFonts w:ascii="Times New Roman" w:hAnsi="Times New Roman" w:cs="Times New Roman"/>
               </w:rPr>
-              <w:t>Time to merge Sublists</w:t>
-            </w:r>
+              <w:t xml:space="preserve">Time to merge </w:t>
+            </w:r>
+            <w:proofErr w:type="spellStart"/>
+            <w:r>
+              <w:rPr>
+                <w:rFonts w:ascii="Times New Roman" w:hAnsi="Times New Roman" w:cs="Times New Roman"/>
+              </w:rPr>
+              <w:t>Sublists</w:t>
+            </w:r>
+            <w:proofErr w:type="spellEnd"/>
           </w:p>
         </w:tc>
         <w:tc>
@@ -4064,8 +4201,16 @@
               <w:rPr>
                 <w:rFonts w:ascii="Times New Roman" w:hAnsi="Times New Roman" w:cs="Times New Roman"/>
               </w:rPr>
-              <w:t>Time to merge Sublists</w:t>
-            </w:r>
+              <w:t xml:space="preserve">Time to merge </w:t>
+            </w:r>
+            <w:proofErr w:type="spellStart"/>
+            <w:r>
+              <w:rPr>
+                <w:rFonts w:ascii="Times New Roman" w:hAnsi="Times New Roman" w:cs="Times New Roman"/>
+              </w:rPr>
+              <w:t>Sublists</w:t>
+            </w:r>
+            <w:proofErr w:type="spellEnd"/>
           </w:p>
         </w:tc>
         <w:tc>
@@ -4720,8 +4865,16 @@
               <w:rPr>
                 <w:rFonts w:ascii="Times New Roman" w:hAnsi="Times New Roman" w:cs="Times New Roman"/>
               </w:rPr>
-              <w:t>Time to merge Sublists</w:t>
-            </w:r>
+              <w:t xml:space="preserve">Time to merge </w:t>
+            </w:r>
+            <w:proofErr w:type="spellStart"/>
+            <w:r>
+              <w:rPr>
+                <w:rFonts w:ascii="Times New Roman" w:hAnsi="Times New Roman" w:cs="Times New Roman"/>
+              </w:rPr>
+              <w:t>Sublists</w:t>
+            </w:r>
+            <w:proofErr w:type="spellEnd"/>
           </w:p>
         </w:tc>
         <w:tc>
@@ -5484,6 +5637,7 @@
               </w:rPr>
               <w:t xml:space="preserve">Time to merge </w:t>
             </w:r>
+            <w:proofErr w:type="spellStart"/>
             <w:r>
               <w:rPr>
                 <w:rFonts w:ascii="Times New Roman" w:hAnsi="Times New Roman" w:cs="Times New Roman"/>
@@ -5496,6 +5650,7 @@
               </w:rPr>
               <w:t>ublists</w:t>
             </w:r>
+            <w:proofErr w:type="spellEnd"/>
           </w:p>
         </w:tc>
         <w:tc>
@@ -6127,8 +6282,16 @@
               <w:rPr>
                 <w:rFonts w:ascii="Times New Roman" w:hAnsi="Times New Roman" w:cs="Times New Roman"/>
               </w:rPr>
-              <w:t>Time to merge Sublists</w:t>
-            </w:r>
+              <w:t xml:space="preserve">Time to merge </w:t>
+            </w:r>
+            <w:proofErr w:type="spellStart"/>
+            <w:r>
+              <w:rPr>
+                <w:rFonts w:ascii="Times New Roman" w:hAnsi="Times New Roman" w:cs="Times New Roman"/>
+              </w:rPr>
+              <w:t>Sublists</w:t>
+            </w:r>
+            <w:proofErr w:type="spellEnd"/>
           </w:p>
         </w:tc>
         <w:tc>
@@ -6765,8 +6928,16 @@
               <w:rPr>
                 <w:rFonts w:ascii="Times New Roman" w:hAnsi="Times New Roman" w:cs="Times New Roman"/>
               </w:rPr>
-              <w:t>Time to merge Sublists</w:t>
-            </w:r>
+              <w:t xml:space="preserve">Time to merge </w:t>
+            </w:r>
+            <w:proofErr w:type="spellStart"/>
+            <w:r>
+              <w:rPr>
+                <w:rFonts w:ascii="Times New Roman" w:hAnsi="Times New Roman" w:cs="Times New Roman"/>
+              </w:rPr>
+              <w:t>Sublists</w:t>
+            </w:r>
+            <w:proofErr w:type="spellEnd"/>
           </w:p>
         </w:tc>
         <w:tc>
@@ -7694,8 +7865,17 @@
           <w:rFonts w:ascii="Times New Roman" w:eastAsia="Times New Roman" w:hAnsi="Times New Roman" w:cs="Times New Roman"/>
           <w:color w:val="222222"/>
         </w:rPr>
-        <w:t>Allocate main memory to read sublists</w:t>
-      </w:r>
+        <w:t xml:space="preserve">Allocate main memory to read </w:t>
+      </w:r>
+      <w:proofErr w:type="spellStart"/>
+      <w:r>
+        <w:rPr>
+          <w:rFonts w:ascii="Times New Roman" w:eastAsia="Times New Roman" w:hAnsi="Times New Roman" w:cs="Times New Roman"/>
+          <w:color w:val="222222"/>
+        </w:rPr>
+        <w:t>sublists</w:t>
+      </w:r>
+      <w:proofErr w:type="spellEnd"/>
       <w:r>
         <w:rPr>
           <w:rFonts w:ascii="Times New Roman" w:eastAsia="Times New Roman" w:hAnsi="Times New Roman" w:cs="Times New Roman"/>
@@ -7722,7 +7902,23 @@
           <w:rFonts w:ascii="Times New Roman" w:eastAsia="Times New Roman" w:hAnsi="Times New Roman" w:cs="Times New Roman"/>
           <w:color w:val="222222"/>
         </w:rPr>
-        <w:t>Reset output folder and sublist folder.</w:t>
+        <w:t xml:space="preserve">Reset output folder and </w:t>
+      </w:r>
+      <w:proofErr w:type="spellStart"/>
+      <w:r>
+        <w:rPr>
+          <w:rFonts w:ascii="Times New Roman" w:eastAsia="Times New Roman" w:hAnsi="Times New Roman" w:cs="Times New Roman"/>
+          <w:color w:val="222222"/>
+        </w:rPr>
+        <w:t>sublist</w:t>
+      </w:r>
+      <w:proofErr w:type="spellEnd"/>
+      <w:r>
+        <w:rPr>
+          <w:rFonts w:ascii="Times New Roman" w:eastAsia="Times New Roman" w:hAnsi="Times New Roman" w:cs="Times New Roman"/>
+          <w:color w:val="222222"/>
+        </w:rPr>
+        <w:t xml:space="preserve"> folder.</w:t>
       </w:r>
     </w:p>
     <w:p>
@@ -7848,7 +8044,23 @@
           <w:rFonts w:ascii="Times New Roman" w:eastAsia="Times New Roman" w:hAnsi="Times New Roman" w:cs="Times New Roman"/>
           <w:color w:val="222222"/>
         </w:rPr>
-        <w:t xml:space="preserve"> the sublist folder.</w:t>
+        <w:t xml:space="preserve"> the </w:t>
+      </w:r>
+      <w:proofErr w:type="spellStart"/>
+      <w:r>
+        <w:rPr>
+          <w:rFonts w:ascii="Times New Roman" w:eastAsia="Times New Roman" w:hAnsi="Times New Roman" w:cs="Times New Roman"/>
+          <w:color w:val="222222"/>
+        </w:rPr>
+        <w:t>sublist</w:t>
+      </w:r>
+      <w:proofErr w:type="spellEnd"/>
+      <w:r>
+        <w:rPr>
+          <w:rFonts w:ascii="Times New Roman" w:eastAsia="Times New Roman" w:hAnsi="Times New Roman" w:cs="Times New Roman"/>
+          <w:color w:val="222222"/>
+        </w:rPr>
+        <w:t xml:space="preserve"> folder.</w:t>
       </w:r>
     </w:p>
     <w:p>
@@ -7890,7 +8102,23 @@
           <w:rFonts w:ascii="Times New Roman" w:eastAsia="Times New Roman" w:hAnsi="Times New Roman" w:cs="Times New Roman"/>
           <w:color w:val="222222"/>
         </w:rPr>
-        <w:t xml:space="preserve">Update the count of sublists </w:t>
+        <w:t xml:space="preserve">Update the count of </w:t>
+      </w:r>
+      <w:proofErr w:type="spellStart"/>
+      <w:r>
+        <w:rPr>
+          <w:rFonts w:ascii="Times New Roman" w:eastAsia="Times New Roman" w:hAnsi="Times New Roman" w:cs="Times New Roman"/>
+          <w:color w:val="222222"/>
+        </w:rPr>
+        <w:t>sublists</w:t>
+      </w:r>
+      <w:proofErr w:type="spellEnd"/>
+      <w:r>
+        <w:rPr>
+          <w:rFonts w:ascii="Times New Roman" w:eastAsia="Times New Roman" w:hAnsi="Times New Roman" w:cs="Times New Roman"/>
+          <w:color w:val="222222"/>
+        </w:rPr>
+        <w:t xml:space="preserve"> </w:t>
       </w:r>
       <w:r>
         <w:rPr>
@@ -8079,7 +8307,39 @@
           <w:rFonts w:ascii="Times New Roman" w:eastAsia="Times New Roman" w:hAnsi="Times New Roman" w:cs="Times New Roman"/>
           <w:color w:val="222222"/>
         </w:rPr>
-        <w:t>Compare the strings against id and date to identify the smallest  and non duplicated record</w:t>
+        <w:t xml:space="preserve">Compare the strings against id and date to identify the </w:t>
+      </w:r>
+      <w:proofErr w:type="gramStart"/>
+      <w:r>
+        <w:rPr>
+          <w:rFonts w:ascii="Times New Roman" w:eastAsia="Times New Roman" w:hAnsi="Times New Roman" w:cs="Times New Roman"/>
+          <w:color w:val="222222"/>
+        </w:rPr>
+        <w:t>smallest  and</w:t>
+      </w:r>
+      <w:proofErr w:type="gramEnd"/>
+      <w:r>
+        <w:rPr>
+          <w:rFonts w:ascii="Times New Roman" w:eastAsia="Times New Roman" w:hAnsi="Times New Roman" w:cs="Times New Roman"/>
+          <w:color w:val="222222"/>
+        </w:rPr>
+        <w:t xml:space="preserve"> </w:t>
+      </w:r>
+      <w:proofErr w:type="spellStart"/>
+      <w:r>
+        <w:rPr>
+          <w:rFonts w:ascii="Times New Roman" w:eastAsia="Times New Roman" w:hAnsi="Times New Roman" w:cs="Times New Roman"/>
+          <w:color w:val="222222"/>
+        </w:rPr>
+        <w:t>non duplicated</w:t>
+      </w:r>
+      <w:proofErr w:type="spellEnd"/>
+      <w:r>
+        <w:rPr>
+          <w:rFonts w:ascii="Times New Roman" w:eastAsia="Times New Roman" w:hAnsi="Times New Roman" w:cs="Times New Roman"/>
+          <w:color w:val="222222"/>
+        </w:rPr>
+        <w:t xml:space="preserve"> record</w:t>
       </w:r>
       <w:r>
         <w:rPr>
@@ -8149,7 +8409,23 @@
           <w:rFonts w:ascii="Times New Roman" w:eastAsia="Times New Roman" w:hAnsi="Times New Roman" w:cs="Times New Roman"/>
           <w:color w:val="222222"/>
         </w:rPr>
-        <w:t>Continue the operation until both buffers are emtpy.</w:t>
+        <w:t xml:space="preserve">Continue the operation until both buffers are </w:t>
+      </w:r>
+      <w:proofErr w:type="spellStart"/>
+      <w:r>
+        <w:rPr>
+          <w:rFonts w:ascii="Times New Roman" w:eastAsia="Times New Roman" w:hAnsi="Times New Roman" w:cs="Times New Roman"/>
+          <w:color w:val="222222"/>
+        </w:rPr>
+        <w:t>emtpy</w:t>
+      </w:r>
+      <w:proofErr w:type="spellEnd"/>
+      <w:r>
+        <w:rPr>
+          <w:rFonts w:ascii="Times New Roman" w:eastAsia="Times New Roman" w:hAnsi="Times New Roman" w:cs="Times New Roman"/>
+          <w:color w:val="222222"/>
+        </w:rPr>
+        <w:t>.</w:t>
       </w:r>
     </w:p>
     <w:p>
@@ -8292,7 +8568,23 @@
           <w:rFonts w:ascii="Times New Roman" w:eastAsia="Times New Roman" w:hAnsi="Times New Roman" w:cs="Times New Roman"/>
           <w:color w:val="222222"/>
         </w:rPr>
-        <w:t xml:space="preserve"> saving sorted data in sublist. </w:t>
+        <w:t xml:space="preserve"> saving sorted data in </w:t>
+      </w:r>
+      <w:proofErr w:type="spellStart"/>
+      <w:r>
+        <w:rPr>
+          <w:rFonts w:ascii="Times New Roman" w:eastAsia="Times New Roman" w:hAnsi="Times New Roman" w:cs="Times New Roman"/>
+          <w:color w:val="222222"/>
+        </w:rPr>
+        <w:t>sublist</w:t>
+      </w:r>
+      <w:proofErr w:type="spellEnd"/>
+      <w:r>
+        <w:rPr>
+          <w:rFonts w:ascii="Times New Roman" w:eastAsia="Times New Roman" w:hAnsi="Times New Roman" w:cs="Times New Roman"/>
+          <w:color w:val="222222"/>
+        </w:rPr>
+        <w:t xml:space="preserve">. </w:t>
       </w:r>
     </w:p>
     <w:p>
@@ -8313,7 +8605,23 @@
           <w:rFonts w:ascii="Times New Roman" w:eastAsia="Times New Roman" w:hAnsi="Times New Roman" w:cs="Times New Roman"/>
           <w:color w:val="222222"/>
         </w:rPr>
-        <w:t xml:space="preserve">Phase-2 includes the collection of sublist records and the merging of the sorted list into the output file by removing the duplicate tuple and contains tuple with the latest date. </w:t>
+        <w:t xml:space="preserve">Phase-2 includes the collection of </w:t>
+      </w:r>
+      <w:proofErr w:type="spellStart"/>
+      <w:r>
+        <w:rPr>
+          <w:rFonts w:ascii="Times New Roman" w:eastAsia="Times New Roman" w:hAnsi="Times New Roman" w:cs="Times New Roman"/>
+          <w:color w:val="222222"/>
+        </w:rPr>
+        <w:t>sublist</w:t>
+      </w:r>
+      <w:proofErr w:type="spellEnd"/>
+      <w:r>
+        <w:rPr>
+          <w:rFonts w:ascii="Times New Roman" w:eastAsia="Times New Roman" w:hAnsi="Times New Roman" w:cs="Times New Roman"/>
+          <w:color w:val="222222"/>
+        </w:rPr>
+        <w:t xml:space="preserve"> records and the merging of the sorted list into the output file by removing the duplicate tuple and contains tuple with the latest date. </w:t>
       </w:r>
     </w:p>
     <w:p>
@@ -8340,6 +8648,24 @@
         </w:rPr>
         <w:t>The above process is followed for memory size of 10 MB and 20 MB, then the execution period is measured for executing the entire operation that involves the sorting and the duplicate removal in the merging.</w:t>
       </w:r>
+    </w:p>
+    <w:p>
+      <w:pPr>
+        <w:jc w:val="both"/>
+        <w:rPr>
+          <w:rFonts w:ascii="Times New Roman" w:eastAsia="Times New Roman" w:hAnsi="Times New Roman" w:cs="Times New Roman"/>
+          <w:color w:val="222222"/>
+        </w:rPr>
+      </w:pPr>
+    </w:p>
+    <w:p>
+      <w:pPr>
+        <w:jc w:val="both"/>
+        <w:rPr>
+          <w:rFonts w:ascii="Times New Roman" w:eastAsia="Times New Roman" w:hAnsi="Times New Roman" w:cs="Times New Roman"/>
+          <w:color w:val="222222"/>
+        </w:rPr>
+      </w:pPr>
     </w:p>
     <w:p>
       <w:pPr>
@@ -8382,6 +8708,7 @@
           <w:sz w:val="28"/>
           <w:szCs w:val="28"/>
         </w:rPr>
+        <w:lastRenderedPageBreak/>
         <w:t xml:space="preserve">Coding </w:t>
       </w:r>
       <w:r>
@@ -8662,6 +8989,7 @@
         </w:rPr>
         <w:t xml:space="preserve"> This class has the methods for reading tuples into main memory, sorting them and creating the </w:t>
       </w:r>
+      <w:proofErr w:type="spellStart"/>
       <w:r>
         <w:rPr>
           <w:rFonts w:ascii="Times New Roman" w:eastAsia="Times New Roman" w:hAnsi="Times New Roman" w:cs="Times New Roman"/>
@@ -8680,6 +9008,7 @@
         </w:rPr>
         <w:t>ists</w:t>
       </w:r>
+      <w:proofErr w:type="spellEnd"/>
       <w:r>
         <w:rPr>
           <w:rFonts w:ascii="Times New Roman" w:eastAsia="Times New Roman" w:hAnsi="Times New Roman" w:cs="Times New Roman"/>
@@ -8716,7 +9045,21 @@
         <w:rPr>
           <w:rFonts w:ascii="Times New Roman" w:eastAsia="Times New Roman" w:hAnsi="Times New Roman" w:cs="Times New Roman"/>
         </w:rPr>
-        <w:t xml:space="preserve">This class has the methods for combining the sublists into a final sorted list, while eliminating </w:t>
+        <w:t xml:space="preserve">This class has the methods for combining the </w:t>
+      </w:r>
+      <w:proofErr w:type="spellStart"/>
+      <w:r>
+        <w:rPr>
+          <w:rFonts w:ascii="Times New Roman" w:eastAsia="Times New Roman" w:hAnsi="Times New Roman" w:cs="Times New Roman"/>
+        </w:rPr>
+        <w:t>sublists</w:t>
+      </w:r>
+      <w:proofErr w:type="spellEnd"/>
+      <w:r>
+        <w:rPr>
+          <w:rFonts w:ascii="Times New Roman" w:eastAsia="Times New Roman" w:hAnsi="Times New Roman" w:cs="Times New Roman"/>
+        </w:rPr>
+        <w:t xml:space="preserve"> into a final sorted list, while eliminating </w:t>
       </w:r>
       <w:r>
         <w:rPr>
@@ -8891,8 +9234,6 @@
           <w:szCs w:val="28"/>
         </w:rPr>
       </w:pPr>
-      <w:bookmarkStart w:id="0" w:name="_GoBack"/>
-      <w:bookmarkEnd w:id="0"/>
     </w:p>
     <w:p>
       <w:pPr>
@@ -8909,7 +9250,7 @@
           <w:bCs/>
           <w:color w:val="222222"/>
         </w:rPr>
-        <w:t>Member participation was uniform across all stages of the project development . We had meetings once a week to discuss on design changes and individual progress</w:t>
+        <w:t xml:space="preserve">Member participation was uniform across all stages of the project </w:t>
       </w:r>
       <w:r>
         <w:rPr>
@@ -8917,7 +9258,7 @@
           <w:bCs/>
           <w:color w:val="222222"/>
         </w:rPr>
-        <w:t xml:space="preserve"> .This ensured</w:t>
+        <w:t>development.</w:t>
       </w:r>
       <w:r>
         <w:rPr>
@@ -8925,6 +9266,30 @@
           <w:bCs/>
           <w:color w:val="222222"/>
         </w:rPr>
+        <w:t xml:space="preserve"> We had meetings once a week to discuss on design changes and individual </w:t>
+      </w:r>
+      <w:r>
+        <w:rPr>
+          <w:rFonts w:ascii="Times New Roman" w:eastAsia="Times New Roman" w:hAnsi="Times New Roman" w:cs="Times New Roman"/>
+          <w:bCs/>
+          <w:color w:val="222222"/>
+        </w:rPr>
+        <w:t>progress. This</w:t>
+      </w:r>
+      <w:r>
+        <w:rPr>
+          <w:rFonts w:ascii="Times New Roman" w:eastAsia="Times New Roman" w:hAnsi="Times New Roman" w:cs="Times New Roman"/>
+          <w:bCs/>
+          <w:color w:val="222222"/>
+        </w:rPr>
+        <w:t xml:space="preserve"> ensured</w:t>
+      </w:r>
+      <w:r>
+        <w:rPr>
+          <w:rFonts w:ascii="Times New Roman" w:eastAsia="Times New Roman" w:hAnsi="Times New Roman" w:cs="Times New Roman"/>
+          <w:bCs/>
+          <w:color w:val="222222"/>
+        </w:rPr>
         <w:t xml:space="preserve"> that everyone is on the same page. We also adopted pair pr</w:t>
       </w:r>
       <w:r>
@@ -8941,7 +9306,7 @@
           <w:bCs/>
           <w:color w:val="222222"/>
         </w:rPr>
-        <w:t xml:space="preserve">help each other </w:t>
+        <w:t xml:space="preserve">help each </w:t>
       </w:r>
       <w:r>
         <w:rPr>
@@ -8949,7 +9314,7 @@
           <w:bCs/>
           <w:color w:val="222222"/>
         </w:rPr>
-        <w:t xml:space="preserve"> with our areas of expertise</w:t>
+        <w:t>other with</w:t>
       </w:r>
       <w:r>
         <w:rPr>
@@ -8957,7 +9322,7 @@
           <w:bCs/>
           <w:color w:val="222222"/>
         </w:rPr>
-        <w:t xml:space="preserve"> , thereby developing efficient code</w:t>
+        <w:t xml:space="preserve"> our areas of </w:t>
       </w:r>
       <w:r>
         <w:rPr>
@@ -8965,6 +9330,38 @@
           <w:bCs/>
           <w:color w:val="222222"/>
         </w:rPr>
+        <w:t>expertise,</w:t>
+      </w:r>
+      <w:r>
+        <w:rPr>
+          <w:rFonts w:ascii="Times New Roman" w:eastAsia="Times New Roman" w:hAnsi="Times New Roman" w:cs="Times New Roman"/>
+          <w:bCs/>
+          <w:color w:val="222222"/>
+        </w:rPr>
+        <w:t xml:space="preserve"> thereby developing</w:t>
+      </w:r>
+      <w:r>
+        <w:rPr>
+          <w:rFonts w:ascii="Times New Roman" w:eastAsia="Times New Roman" w:hAnsi="Times New Roman" w:cs="Times New Roman"/>
+          <w:bCs/>
+          <w:color w:val="222222"/>
+        </w:rPr>
+        <w:t xml:space="preserve"> </w:t>
+      </w:r>
+      <w:r>
+        <w:rPr>
+          <w:rFonts w:ascii="Times New Roman" w:eastAsia="Times New Roman" w:hAnsi="Times New Roman" w:cs="Times New Roman"/>
+          <w:bCs/>
+          <w:color w:val="222222"/>
+        </w:rPr>
+        <w:t>efficient code</w:t>
+      </w:r>
+      <w:r>
+        <w:rPr>
+          <w:rFonts w:ascii="Times New Roman" w:eastAsia="Times New Roman" w:hAnsi="Times New Roman" w:cs="Times New Roman"/>
+          <w:bCs/>
+          <w:color w:val="222222"/>
+        </w:rPr>
         <w:t>.</w:t>
       </w:r>
       <w:r>
@@ -8973,8 +9370,7 @@
           <w:bCs/>
           <w:color w:val="222222"/>
         </w:rPr>
-        <w:br/>
-        <w:t xml:space="preserve">The documentation part was split into sections and assigned to each team mate </w:t>
+        <w:t xml:space="preserve"> </w:t>
       </w:r>
       <w:r>
         <w:rPr>
@@ -8982,6 +9378,32 @@
           <w:bCs/>
           <w:color w:val="222222"/>
         </w:rPr>
+        <w:t xml:space="preserve">The documentation part was split into sections and assigned to each </w:t>
+      </w:r>
+      <w:proofErr w:type="gramStart"/>
+      <w:r>
+        <w:rPr>
+          <w:rFonts w:ascii="Times New Roman" w:eastAsia="Times New Roman" w:hAnsi="Times New Roman" w:cs="Times New Roman"/>
+          <w:bCs/>
+          <w:color w:val="222222"/>
+        </w:rPr>
+        <w:t>team mate</w:t>
+      </w:r>
+      <w:proofErr w:type="gramEnd"/>
+      <w:r>
+        <w:rPr>
+          <w:rFonts w:ascii="Times New Roman" w:eastAsia="Times New Roman" w:hAnsi="Times New Roman" w:cs="Times New Roman"/>
+          <w:bCs/>
+          <w:color w:val="222222"/>
+        </w:rPr>
+        <w:t xml:space="preserve"> </w:t>
+      </w:r>
+      <w:r>
+        <w:rPr>
+          <w:rFonts w:ascii="Times New Roman" w:eastAsia="Times New Roman" w:hAnsi="Times New Roman" w:cs="Times New Roman"/>
+          <w:bCs/>
+          <w:color w:val="222222"/>
+        </w:rPr>
         <w:t>as a part of</w:t>
       </w:r>
       <w:r>
@@ -8990,44 +9412,24 @@
           <w:bCs/>
           <w:color w:val="222222"/>
         </w:rPr>
-        <w:t xml:space="preserve"> even work distribution . </w:t>
-      </w:r>
-    </w:p>
-    <w:p>
-      <w:pPr>
-        <w:jc w:val="both"/>
-        <w:rPr>
-          <w:rFonts w:ascii="Times New Roman" w:eastAsia="Times New Roman" w:hAnsi="Times New Roman" w:cs="Times New Roman"/>
-          <w:b/>
-          <w:color w:val="222222"/>
-          <w:sz w:val="28"/>
-          <w:szCs w:val="28"/>
-        </w:rPr>
-      </w:pPr>
-    </w:p>
-    <w:p>
-      <w:pPr>
-        <w:jc w:val="both"/>
-        <w:rPr>
-          <w:rFonts w:ascii="Times New Roman" w:eastAsia="Times New Roman" w:hAnsi="Times New Roman" w:cs="Times New Roman"/>
-          <w:b/>
-          <w:color w:val="222222"/>
-          <w:sz w:val="28"/>
-          <w:szCs w:val="28"/>
-        </w:rPr>
-      </w:pPr>
-    </w:p>
-    <w:p>
-      <w:pPr>
-        <w:jc w:val="both"/>
-        <w:rPr>
-          <w:rFonts w:ascii="Times New Roman" w:eastAsia="Times New Roman" w:hAnsi="Times New Roman" w:cs="Times New Roman"/>
-          <w:b/>
-          <w:color w:val="222222"/>
-          <w:sz w:val="28"/>
-          <w:szCs w:val="28"/>
-        </w:rPr>
-      </w:pPr>
+        <w:t xml:space="preserve"> even work </w:t>
+      </w:r>
+      <w:r>
+        <w:rPr>
+          <w:rFonts w:ascii="Times New Roman" w:eastAsia="Times New Roman" w:hAnsi="Times New Roman" w:cs="Times New Roman"/>
+          <w:bCs/>
+          <w:color w:val="222222"/>
+        </w:rPr>
+        <w:t>distribution.</w:t>
+      </w:r>
+      <w:r>
+        <w:rPr>
+          <w:rFonts w:ascii="Times New Roman" w:eastAsia="Times New Roman" w:hAnsi="Times New Roman" w:cs="Times New Roman"/>
+          <w:bCs/>
+          <w:color w:val="222222"/>
+        </w:rPr>
+        <w:t xml:space="preserve"> </w:t>
+      </w:r>
     </w:p>
     <w:p>
       <w:pPr>
@@ -9100,6 +9502,7 @@
           <w:sz w:val="32"/>
           <w:szCs w:val="32"/>
         </w:rPr>
+        <w:lastRenderedPageBreak/>
         <w:t>Results:</w:t>
       </w:r>
     </w:p>
@@ -10398,6 +10801,17 @@
       </w:r>
     </w:p>
     <w:p/>
+    <w:p/>
+    <w:p/>
+    <w:p/>
+    <w:p/>
+    <w:p/>
+    <w:p/>
+    <w:p/>
+    <w:p>
+      <w:bookmarkStart w:id="0" w:name="_GoBack"/>
+      <w:bookmarkEnd w:id="0"/>
+    </w:p>
     <w:p>
       <w:pPr>
         <w:rPr>
@@ -10416,6 +10830,7 @@
           <w:sz w:val="32"/>
           <w:szCs w:val="32"/>
         </w:rPr>
+        <w:lastRenderedPageBreak/>
         <w:t>References</w:t>
       </w:r>
     </w:p>
@@ -10742,7 +11157,7 @@
 </file>
 
 <file path=word/endnotes.xml><?xml version="1.0" encoding="utf-8"?>
-<w:endnotes xmlns:wpc="http://schemas.microsoft.com/office/word/2010/wordprocessingCanvas" xmlns:mc="http://schemas.openxmlformats.org/markup-compatibility/2006" xmlns:o="urn:schemas-microsoft-com:office:office" xmlns:r="http://schemas.openxmlformats.org/officeDocument/2006/relationships" xmlns:m="http://schemas.openxmlformats.org/officeDocument/2006/math" xmlns:v="urn:schemas-microsoft-com:vml" xmlns:wp14="http://schemas.microsoft.com/office/word/2010/wordprocessingDrawing" xmlns:wp="http://schemas.openxmlformats.org/drawingml/2006/wordprocessingDrawing" xmlns:w10="urn:schemas-microsoft-com:office:word" xmlns:w="http://schemas.openxmlformats.org/wordprocessingml/2006/main" xmlns:w14="http://schemas.microsoft.com/office/word/2010/wordml" xmlns:w15="http://schemas.microsoft.com/office/word/2012/wordml" xmlns:wpg="http://schemas.microsoft.com/office/word/2010/wordprocessingGroup" xmlns:wpi="http://schemas.microsoft.com/office/word/2010/wordprocessingInk" xmlns:wne="http://schemas.microsoft.com/office/word/2006/wordml" xmlns:wps="http://schemas.microsoft.com/office/word/2010/wordprocessingShape" mc:Ignorable="w14 w15 wp14">
+<w:endnotes xmlns:wpc="http://schemas.microsoft.com/office/word/2010/wordprocessingCanvas" xmlns:cx="http://schemas.microsoft.com/office/drawing/2014/chartex" xmlns:cx1="http://schemas.microsoft.com/office/drawing/2015/9/8/chartex" xmlns:cx2="http://schemas.microsoft.com/office/drawing/2015/10/21/chartex" xmlns:cx3="http://schemas.microsoft.com/office/drawing/2016/5/9/chartex" xmlns:cx4="http://schemas.microsoft.com/office/drawing/2016/5/10/chartex" xmlns:cx5="http://schemas.microsoft.com/office/drawing/2016/5/11/chartex" xmlns:cx6="http://schemas.microsoft.com/office/drawing/2016/5/12/chartex" xmlns:cx7="http://schemas.microsoft.com/office/drawing/2016/5/13/chartex" xmlns:cx8="http://schemas.microsoft.com/office/drawing/2016/5/14/chartex" xmlns:mc="http://schemas.openxmlformats.org/markup-compatibility/2006" xmlns:aink="http://schemas.microsoft.com/office/drawing/2016/ink" xmlns:am3d="http://schemas.microsoft.com/office/drawing/2017/model3d" xmlns:o="urn:schemas-microsoft-com:office:office" xmlns:r="http://schemas.openxmlformats.org/officeDocument/2006/relationships" xmlns:m="http://schemas.openxmlformats.org/officeDocument/2006/math" xmlns:v="urn:schemas-microsoft-com:vml" xmlns:wp14="http://schemas.microsoft.com/office/word/2010/wordprocessingDrawing" xmlns:wp="http://schemas.openxmlformats.org/drawingml/2006/wordprocessingDrawing" xmlns:w10="urn:schemas-microsoft-com:office:word" xmlns:w="http://schemas.openxmlformats.org/wordprocessingml/2006/main" xmlns:w14="http://schemas.microsoft.com/office/word/2010/wordml" xmlns:w15="http://schemas.microsoft.com/office/word/2012/wordml" xmlns:w16cid="http://schemas.microsoft.com/office/word/2016/wordml/cid" xmlns:w16se="http://schemas.microsoft.com/office/word/2015/wordml/symex" xmlns:wpg="http://schemas.microsoft.com/office/word/2010/wordprocessingGroup" xmlns:wpi="http://schemas.microsoft.com/office/word/2010/wordprocessingInk" xmlns:wne="http://schemas.microsoft.com/office/word/2006/wordml" xmlns:wps="http://schemas.microsoft.com/office/word/2010/wordprocessingShape" mc:Ignorable="w14 w15 w16se w16cid wp14">
   <w:endnote w:type="separator" w:id="-1">
     <w:p>
       <w:pPr>
@@ -10767,7 +11182,7 @@
 </file>
 
 <file path=word/footnotes.xml><?xml version="1.0" encoding="utf-8"?>
-<w:footnotes xmlns:wpc="http://schemas.microsoft.com/office/word/2010/wordprocessingCanvas" xmlns:mc="http://schemas.openxmlformats.org/markup-compatibility/2006" xmlns:o="urn:schemas-microsoft-com:office:office" xmlns:r="http://schemas.openxmlformats.org/officeDocument/2006/relationships" xmlns:m="http://schemas.openxmlformats.org/officeDocument/2006/math" xmlns:v="urn:schemas-microsoft-com:vml" xmlns:wp14="http://schemas.microsoft.com/office/word/2010/wordprocessingDrawing" xmlns:wp="http://schemas.openxmlformats.org/drawingml/2006/wordprocessingDrawing" xmlns:w10="urn:schemas-microsoft-com:office:word" xmlns:w="http://schemas.openxmlformats.org/wordprocessingml/2006/main" xmlns:w14="http://schemas.microsoft.com/office/word/2010/wordml" xmlns:w15="http://schemas.microsoft.com/office/word/2012/wordml" xmlns:wpg="http://schemas.microsoft.com/office/word/2010/wordprocessingGroup" xmlns:wpi="http://schemas.microsoft.com/office/word/2010/wordprocessingInk" xmlns:wne="http://schemas.microsoft.com/office/word/2006/wordml" xmlns:wps="http://schemas.microsoft.com/office/word/2010/wordprocessingShape" mc:Ignorable="w14 w15 wp14">
+<w:footnotes xmlns:wpc="http://schemas.microsoft.com/office/word/2010/wordprocessingCanvas" xmlns:cx="http://schemas.microsoft.com/office/drawing/2014/chartex" xmlns:cx1="http://schemas.microsoft.com/office/drawing/2015/9/8/chartex" xmlns:cx2="http://schemas.microsoft.com/office/drawing/2015/10/21/chartex" xmlns:cx3="http://schemas.microsoft.com/office/drawing/2016/5/9/chartex" xmlns:cx4="http://schemas.microsoft.com/office/drawing/2016/5/10/chartex" xmlns:cx5="http://schemas.microsoft.com/office/drawing/2016/5/11/chartex" xmlns:cx6="http://schemas.microsoft.com/office/drawing/2016/5/12/chartex" xmlns:cx7="http://schemas.microsoft.com/office/drawing/2016/5/13/chartex" xmlns:cx8="http://schemas.microsoft.com/office/drawing/2016/5/14/chartex" xmlns:mc="http://schemas.openxmlformats.org/markup-compatibility/2006" xmlns:aink="http://schemas.microsoft.com/office/drawing/2016/ink" xmlns:am3d="http://schemas.microsoft.com/office/drawing/2017/model3d" xmlns:o="urn:schemas-microsoft-com:office:office" xmlns:r="http://schemas.openxmlformats.org/officeDocument/2006/relationships" xmlns:m="http://schemas.openxmlformats.org/officeDocument/2006/math" xmlns:v="urn:schemas-microsoft-com:vml" xmlns:wp14="http://schemas.microsoft.com/office/word/2010/wordprocessingDrawing" xmlns:wp="http://schemas.openxmlformats.org/drawingml/2006/wordprocessingDrawing" xmlns:w10="urn:schemas-microsoft-com:office:word" xmlns:w="http://schemas.openxmlformats.org/wordprocessingml/2006/main" xmlns:w14="http://schemas.microsoft.com/office/word/2010/wordml" xmlns:w15="http://schemas.microsoft.com/office/word/2012/wordml" xmlns:w16cid="http://schemas.microsoft.com/office/word/2016/wordml/cid" xmlns:w16se="http://schemas.microsoft.com/office/word/2015/wordml/symex" xmlns:wpg="http://schemas.microsoft.com/office/word/2010/wordprocessingGroup" xmlns:wpi="http://schemas.microsoft.com/office/word/2010/wordprocessingInk" xmlns:wne="http://schemas.microsoft.com/office/word/2006/wordml" xmlns:wps="http://schemas.microsoft.com/office/word/2010/wordprocessingShape" mc:Ignorable="w14 w15 w16se w16cid wp14">
   <w:footnote w:type="separator" w:id="-1">
     <w:p>
       <w:pPr>
@@ -10792,8 +11207,8 @@
 </file>
 
 <file path=word/numbering.xml><?xml version="1.0" encoding="utf-8"?>
-<w:numbering xmlns:wpc="http://schemas.microsoft.com/office/word/2010/wordprocessingCanvas" xmlns:mc="http://schemas.openxmlformats.org/markup-compatibility/2006" xmlns:o="urn:schemas-microsoft-com:office:office" xmlns:r="http://schemas.openxmlformats.org/officeDocument/2006/relationships" xmlns:m="http://schemas.openxmlformats.org/officeDocument/2006/math" xmlns:v="urn:schemas-microsoft-com:vml" xmlns:wp14="http://schemas.microsoft.com/office/word/2010/wordprocessingDrawing" xmlns:wp="http://schemas.openxmlformats.org/drawingml/2006/wordprocessingDrawing" xmlns:w10="urn:schemas-microsoft-com:office:word" xmlns:w="http://schemas.openxmlformats.org/wordprocessingml/2006/main" xmlns:w14="http://schemas.microsoft.com/office/word/2010/wordml" xmlns:w15="http://schemas.microsoft.com/office/word/2012/wordml" xmlns:wpg="http://schemas.microsoft.com/office/word/2010/wordprocessingGroup" xmlns:wpi="http://schemas.microsoft.com/office/word/2010/wordprocessingInk" xmlns:wne="http://schemas.microsoft.com/office/word/2006/wordml" xmlns:wps="http://schemas.microsoft.com/office/word/2010/wordprocessingShape" mc:Ignorable="w14 w15 wp14">
-  <w:abstractNum w:abstractNumId="0">
+<w:numbering xmlns:wpc="http://schemas.microsoft.com/office/word/2010/wordprocessingCanvas" xmlns:cx="http://schemas.microsoft.com/office/drawing/2014/chartex" xmlns:cx1="http://schemas.microsoft.com/office/drawing/2015/9/8/chartex" xmlns:cx2="http://schemas.microsoft.com/office/drawing/2015/10/21/chartex" xmlns:cx3="http://schemas.microsoft.com/office/drawing/2016/5/9/chartex" xmlns:cx4="http://schemas.microsoft.com/office/drawing/2016/5/10/chartex" xmlns:cx5="http://schemas.microsoft.com/office/drawing/2016/5/11/chartex" xmlns:cx6="http://schemas.microsoft.com/office/drawing/2016/5/12/chartex" xmlns:cx7="http://schemas.microsoft.com/office/drawing/2016/5/13/chartex" xmlns:cx8="http://schemas.microsoft.com/office/drawing/2016/5/14/chartex" xmlns:mc="http://schemas.openxmlformats.org/markup-compatibility/2006" xmlns:aink="http://schemas.microsoft.com/office/drawing/2016/ink" xmlns:am3d="http://schemas.microsoft.com/office/drawing/2017/model3d" xmlns:o="urn:schemas-microsoft-com:office:office" xmlns:r="http://schemas.openxmlformats.org/officeDocument/2006/relationships" xmlns:m="http://schemas.openxmlformats.org/officeDocument/2006/math" xmlns:v="urn:schemas-microsoft-com:vml" xmlns:wp14="http://schemas.microsoft.com/office/word/2010/wordprocessingDrawing" xmlns:wp="http://schemas.openxmlformats.org/drawingml/2006/wordprocessingDrawing" xmlns:w10="urn:schemas-microsoft-com:office:word" xmlns:w="http://schemas.openxmlformats.org/wordprocessingml/2006/main" xmlns:w14="http://schemas.microsoft.com/office/word/2010/wordml" xmlns:w15="http://schemas.microsoft.com/office/word/2012/wordml" xmlns:w16cid="http://schemas.microsoft.com/office/word/2016/wordml/cid" xmlns:w16se="http://schemas.microsoft.com/office/word/2015/wordml/symex" xmlns:wpg="http://schemas.microsoft.com/office/word/2010/wordprocessingGroup" xmlns:wpi="http://schemas.microsoft.com/office/word/2010/wordprocessingInk" xmlns:wne="http://schemas.microsoft.com/office/word/2006/wordml" xmlns:wps="http://schemas.microsoft.com/office/word/2010/wordprocessingShape" mc:Ignorable="w14 w15 w16se w16cid wp14">
+  <w:abstractNum w:abstractNumId="0" w15:restartNumberingAfterBreak="0">
     <w:nsid w:val="0CFC565E"/>
     <w:multiLevelType w:val="multilevel"/>
     <w:tmpl w:val="1D906D96"/>
@@ -10906,7 +11321,7 @@
       </w:rPr>
     </w:lvl>
   </w:abstractNum>
-  <w:abstractNum w:abstractNumId="1">
+  <w:abstractNum w:abstractNumId="1" w15:restartNumberingAfterBreak="0">
     <w:nsid w:val="140A7CCC"/>
     <w:multiLevelType w:val="hybridMultilevel"/>
     <w:tmpl w:val="BF1419E0"/>
@@ -11019,7 +11434,7 @@
       </w:rPr>
     </w:lvl>
   </w:abstractNum>
-  <w:abstractNum w:abstractNumId="2">
+  <w:abstractNum w:abstractNumId="2" w15:restartNumberingAfterBreak="0">
     <w:nsid w:val="1456489F"/>
     <w:multiLevelType w:val="multilevel"/>
     <w:tmpl w:val="A1F24DFC"/>
@@ -11132,7 +11547,7 @@
       </w:rPr>
     </w:lvl>
   </w:abstractNum>
-  <w:abstractNum w:abstractNumId="3">
+  <w:abstractNum w:abstractNumId="3" w15:restartNumberingAfterBreak="0">
     <w:nsid w:val="20EE04A2"/>
     <w:multiLevelType w:val="hybridMultilevel"/>
     <w:tmpl w:val="C31E0F14"/>
@@ -11245,7 +11660,7 @@
       </w:rPr>
     </w:lvl>
   </w:abstractNum>
-  <w:abstractNum w:abstractNumId="4">
+  <w:abstractNum w:abstractNumId="4" w15:restartNumberingAfterBreak="0">
     <w:nsid w:val="26DC7F0D"/>
     <w:multiLevelType w:val="multilevel"/>
     <w:tmpl w:val="F7AE900C"/>
@@ -11358,7 +11773,7 @@
       </w:rPr>
     </w:lvl>
   </w:abstractNum>
-  <w:abstractNum w:abstractNumId="5">
+  <w:abstractNum w:abstractNumId="5" w15:restartNumberingAfterBreak="0">
     <w:nsid w:val="378B03D4"/>
     <w:multiLevelType w:val="hybridMultilevel"/>
     <w:tmpl w:val="0E7E66E2"/>
@@ -11471,7 +11886,7 @@
       </w:rPr>
     </w:lvl>
   </w:abstractNum>
-  <w:abstractNum w:abstractNumId="6">
+  <w:abstractNum w:abstractNumId="6" w15:restartNumberingAfterBreak="0">
     <w:nsid w:val="3ADE0A2A"/>
     <w:multiLevelType w:val="multilevel"/>
     <w:tmpl w:val="4ECAFC1A"/>
@@ -11584,7 +11999,7 @@
       </w:rPr>
     </w:lvl>
   </w:abstractNum>
-  <w:abstractNum w:abstractNumId="7">
+  <w:abstractNum w:abstractNumId="7" w15:restartNumberingAfterBreak="0">
     <w:nsid w:val="45981238"/>
     <w:multiLevelType w:val="hybridMultilevel"/>
     <w:tmpl w:val="575E34AC"/>
@@ -11697,7 +12112,7 @@
       </w:rPr>
     </w:lvl>
   </w:abstractNum>
-  <w:abstractNum w:abstractNumId="8">
+  <w:abstractNum w:abstractNumId="8" w15:restartNumberingAfterBreak="0">
     <w:nsid w:val="47CB784C"/>
     <w:multiLevelType w:val="multilevel"/>
     <w:tmpl w:val="8F263162"/>
@@ -11783,7 +12198,7 @@
       </w:pPr>
     </w:lvl>
   </w:abstractNum>
-  <w:abstractNum w:abstractNumId="9">
+  <w:abstractNum w:abstractNumId="9" w15:restartNumberingAfterBreak="0">
     <w:nsid w:val="4FC17710"/>
     <w:multiLevelType w:val="hybridMultilevel"/>
     <w:tmpl w:val="B254E962"/>
@@ -11875,7 +12290,7 @@
       </w:pPr>
     </w:lvl>
   </w:abstractNum>
-  <w:abstractNum w:abstractNumId="10">
+  <w:abstractNum w:abstractNumId="10" w15:restartNumberingAfterBreak="0">
     <w:nsid w:val="507C5D8A"/>
     <w:multiLevelType w:val="multilevel"/>
     <w:tmpl w:val="88720C7E"/>
@@ -11988,7 +12403,7 @@
       </w:rPr>
     </w:lvl>
   </w:abstractNum>
-  <w:abstractNum w:abstractNumId="11">
+  <w:abstractNum w:abstractNumId="11" w15:restartNumberingAfterBreak="0">
     <w:nsid w:val="53DB49BE"/>
     <w:multiLevelType w:val="multilevel"/>
     <w:tmpl w:val="6AAA91A0"/>
@@ -12101,7 +12516,7 @@
       </w:rPr>
     </w:lvl>
   </w:abstractNum>
-  <w:abstractNum w:abstractNumId="12">
+  <w:abstractNum w:abstractNumId="12" w15:restartNumberingAfterBreak="0">
     <w:nsid w:val="740F2497"/>
     <w:multiLevelType w:val="multilevel"/>
     <w:tmpl w:val="E8BC1728"/>
@@ -12214,7 +12629,7 @@
       </w:rPr>
     </w:lvl>
   </w:abstractNum>
-  <w:abstractNum w:abstractNumId="13">
+  <w:abstractNum w:abstractNumId="13" w15:restartNumberingAfterBreak="0">
     <w:nsid w:val="7C5E760B"/>
     <w:multiLevelType w:val="multilevel"/>
     <w:tmpl w:val="AF167FFE"/>
@@ -12329,7 +12744,7 @@
       </w:rPr>
     </w:lvl>
   </w:abstractNum>
-  <w:abstractNum w:abstractNumId="14">
+  <w:abstractNum w:abstractNumId="14" w15:restartNumberingAfterBreak="0">
     <w:nsid w:val="7FE00C51"/>
     <w:multiLevelType w:val="multilevel"/>
     <w:tmpl w:val="59F8D8E6"/>
@@ -12491,7 +12906,7 @@
 </file>
 
 <file path=word/styles.xml><?xml version="1.0" encoding="utf-8"?>
-<w:styles xmlns:mc="http://schemas.openxmlformats.org/markup-compatibility/2006" xmlns:r="http://schemas.openxmlformats.org/officeDocument/2006/relationships" xmlns:w="http://schemas.openxmlformats.org/wordprocessingml/2006/main" xmlns:w14="http://schemas.microsoft.com/office/word/2010/wordml" xmlns:w15="http://schemas.microsoft.com/office/word/2012/wordml" mc:Ignorable="w14 w15">
+<w:styles xmlns:mc="http://schemas.openxmlformats.org/markup-compatibility/2006" xmlns:r="http://schemas.openxmlformats.org/officeDocument/2006/relationships" xmlns:w="http://schemas.openxmlformats.org/wordprocessingml/2006/main" xmlns:w14="http://schemas.microsoft.com/office/word/2010/wordml" xmlns:w15="http://schemas.microsoft.com/office/word/2012/wordml" xmlns:w16cid="http://schemas.microsoft.com/office/word/2016/wordml/cid" xmlns:w16se="http://schemas.microsoft.com/office/word/2015/wordml/symex" mc:Ignorable="w14 w15 w16se w16cid">
   <w:docDefaults>
     <w:rPrDefault>
       <w:rPr>
@@ -12507,7 +12922,7 @@
       </w:pPr>
     </w:pPrDefault>
   </w:docDefaults>
-  <w:latentStyles w:defLockedState="0" w:defUIPriority="99" w:defSemiHidden="0" w:defUnhideWhenUsed="0" w:defQFormat="0" w:count="371">
+  <w:latentStyles w:defLockedState="0" w:defUIPriority="99" w:defSemiHidden="0" w:defUnhideWhenUsed="0" w:defQFormat="0" w:count="377">
     <w:lsdException w:name="Normal" w:uiPriority="0" w:qFormat="1"/>
     <w:lsdException w:name="heading 1" w:uiPriority="9" w:qFormat="1"/>
     <w:lsdException w:name="heading 2" w:semiHidden="1" w:uiPriority="9" w:unhideWhenUsed="1" w:qFormat="1"/>
@@ -12655,11 +13070,8 @@
     <w:lsdException w:name="Table 3D effects 3" w:semiHidden="1" w:unhideWhenUsed="1"/>
     <w:lsdException w:name="Table Contemporary" w:semiHidden="1" w:unhideWhenUsed="1"/>
     <w:lsdException w:name="Table Elegant" w:semiHidden="1" w:unhideWhenUsed="1"/>
-    <w:lsdException w:name="Table Professional" w:semiHidden="1" w:unhideWhenUsed="1"/>
     <w:lsdException w:name="Table Subtle 1" w:semiHidden="1" w:unhideWhenUsed="1"/>
     <w:lsdException w:name="Table Subtle 2" w:semiHidden="1" w:unhideWhenUsed="1"/>
-    <w:lsdException w:name="Table Web 1" w:semiHidden="1" w:unhideWhenUsed="1"/>
-    <w:lsdException w:name="Table Web 2" w:semiHidden="1" w:unhideWhenUsed="1"/>
     <w:lsdException w:name="Table Web 3" w:semiHidden="1" w:unhideWhenUsed="1"/>
     <w:lsdException w:name="Balloon Text" w:semiHidden="1" w:unhideWhenUsed="1"/>
     <w:lsdException w:name="Table Grid" w:uiPriority="39"/>
@@ -12879,6 +13291,12 @@
     <w:lsdException w:name="List Table 5 Dark Accent 6" w:uiPriority="50"/>
     <w:lsdException w:name="List Table 6 Colorful Accent 6" w:uiPriority="51"/>
     <w:lsdException w:name="List Table 7 Colorful Accent 6" w:uiPriority="52"/>
+    <w:lsdException w:name="Mention" w:semiHidden="1" w:unhideWhenUsed="1"/>
+    <w:lsdException w:name="Smart Hyperlink" w:semiHidden="1" w:unhideWhenUsed="1"/>
+    <w:lsdException w:name="Hashtag" w:semiHidden="1" w:unhideWhenUsed="1"/>
+    <w:lsdException w:name="Unresolved Mention" w:semiHidden="1" w:unhideWhenUsed="1"/>
+    <w:lsdException w:name="Smart Link" w:semiHidden="1" w:unhideWhenUsed="1"/>
+    <w:lsdException w:name="Smart Link Error" w:semiHidden="1" w:unhideWhenUsed="1"/>
   </w:latentStyles>
   <w:style w:type="paragraph" w:default="1" w:styleId="Normal">
     <w:name w:val="Normal"/>
@@ -13065,13 +13483,6 @@
     <w:tblPr>
       <w:tblStyleRowBandSize w:val="1"/>
       <w:tblStyleColBandSize w:val="1"/>
-      <w:tblInd w:w="0" w:type="dxa"/>
-      <w:tblCellMar>
-        <w:top w:w="0" w:type="dxa"/>
-        <w:left w:w="108" w:type="dxa"/>
-        <w:bottom w:w="0" w:type="dxa"/>
-        <w:right w:w="108" w:type="dxa"/>
-      </w:tblCellMar>
     </w:tblPr>
   </w:style>
   <w:style w:type="table" w:customStyle="1" w:styleId="a0">
@@ -13079,7 +13490,6 @@
     <w:tblPr>
       <w:tblStyleRowBandSize w:val="1"/>
       <w:tblStyleColBandSize w:val="1"/>
-      <w:tblInd w:w="0" w:type="dxa"/>
       <w:tblCellMar>
         <w:top w:w="100" w:type="dxa"/>
         <w:left w:w="100" w:type="dxa"/>
@@ -13093,7 +13503,6 @@
     <w:tblPr>
       <w:tblStyleRowBandSize w:val="1"/>
       <w:tblStyleColBandSize w:val="1"/>
-      <w:tblInd w:w="0" w:type="dxa"/>
       <w:tblCellMar>
         <w:top w:w="100" w:type="dxa"/>
         <w:left w:w="100" w:type="dxa"/>
@@ -13107,7 +13516,6 @@
     <w:tblPr>
       <w:tblStyleRowBandSize w:val="1"/>
       <w:tblStyleColBandSize w:val="1"/>
-      <w:tblInd w:w="0" w:type="dxa"/>
       <w:tblCellMar>
         <w:top w:w="100" w:type="dxa"/>
         <w:left w:w="100" w:type="dxa"/>
@@ -13530,7 +13938,7 @@
 </file>
 
 <file path=customXml/itemProps1.xml><?xml version="1.0" encoding="utf-8"?>
-<ds:datastoreItem xmlns:ds="http://schemas.openxmlformats.org/officeDocument/2006/customXml" ds:itemID="{CC20A8A8-5CDD-45FB-8E6E-5A4838A8E72A}">
+<ds:datastoreItem xmlns:ds="http://schemas.openxmlformats.org/officeDocument/2006/customXml" ds:itemID="{9D815CCF-35BA-4B46-984B-5DB00E7DB37A}">
   <ds:schemaRefs>
     <ds:schemaRef ds:uri="http://schemas.openxmlformats.org/officeDocument/2006/bibliography"/>
   </ds:schemaRefs>

</xml_diff>